<commit_message>
Documentaion updated Admin Panel and Room MicroService
</commit_message>
<xml_diff>
--- a/Documentation.docx
+++ b/Documentation.docx
@@ -3,17 +3,7 @@
 <w:document xmlns:wpc="http://schemas.microsoft.com/office/word/2010/wordprocessingCanvas" xmlns:cx="http://schemas.microsoft.com/office/drawing/2014/chartex" xmlns:cx1="http://schemas.microsoft.com/office/drawing/2015/9/8/chartex" xmlns:cx2="http://schemas.microsoft.com/office/drawing/2015/10/21/chartex" xmlns:cx3="http://schemas.microsoft.com/office/drawing/2016/5/9/chartex" xmlns:cx4="http://schemas.microsoft.com/office/drawing/2016/5/10/chartex" xmlns:cx5="http://schemas.microsoft.com/office/drawing/2016/5/11/chartex" xmlns:cx6="http://schemas.microsoft.com/office/drawing/2016/5/12/chartex" xmlns:cx7="http://schemas.microsoft.com/office/drawing/2016/5/13/chartex" xmlns:cx8="http://schemas.microsoft.com/office/drawing/2016/5/14/chartex" xmlns:mc="http://schemas.openxmlformats.org/markup-compatibility/2006" xmlns:aink="http://schemas.microsoft.com/office/drawing/2016/ink" xmlns:am3d="http://schemas.microsoft.com/office/drawing/2017/model3d" xmlns:o="urn:schemas-microsoft-com:office:office" xmlns:oel="http://schemas.microsoft.com/office/2019/extlst" xmlns:r="http://schemas.openxmlformats.org/officeDocument/2006/relationships" xmlns:m="http://schemas.openxmlformats.org/officeDocument/2006/math" xmlns:v="urn:schemas-microsoft-com:vml" xmlns:wp14="http://schemas.microsoft.com/office/word/2010/wordprocessingDrawing" xmlns:wp="http://schemas.openxmlformats.org/drawingml/2006/wordprocessingDrawing" xmlns:w10="urn:schemas-microsoft-com:office:word" xmlns:w="http://schemas.openxmlformats.org/wordprocessingml/2006/main" xmlns:w14="http://schemas.microsoft.com/office/word/2010/wordml" xmlns:w15="http://schemas.microsoft.com/office/word/2012/wordml" xmlns:w16cex="http://schemas.microsoft.com/office/word/2018/wordml/cex" xmlns:w16cid="http://schemas.microsoft.com/office/word/2016/wordml/cid" xmlns:w16="http://schemas.microsoft.com/office/word/2018/wordml" xmlns:w16du="http://schemas.microsoft.com/office/word/2023/wordml/word16du" xmlns:w16sdtdh="http://schemas.microsoft.com/office/word/2020/wordml/sdtdatahash" xmlns:w16se="http://schemas.microsoft.com/office/word/2015/wordml/symex" xmlns:wpg="http://schemas.microsoft.com/office/word/2010/wordprocessingGroup" xmlns:wpi="http://schemas.microsoft.com/office/word/2010/wordprocessingInk" xmlns:wne="http://schemas.microsoft.com/office/word/2006/wordml" xmlns:wps="http://schemas.microsoft.com/office/word/2010/wordprocessingShape" mc:Ignorable="w14 w15 w16se w16cid w16 w16cex w16sdtdh w16du wp14">
   <w:body>
     <w:p>
-      <w:pPr>
-        <w:rPr>
-          <w:b/>
-          <w:bCs/>
-        </w:rPr>
-      </w:pPr>
-      <w:r>
-        <w:rPr>
-          <w:b/>
-          <w:bCs/>
-        </w:rPr>
+      <w:r>
         <w:t>System Architecture and Security Overview</w:t>
       </w:r>
     </w:p>
@@ -657,6 +647,252 @@
       </w:r>
       <w:r>
         <w:t>: We use xUnit for unit testing our system components. All key features, including authentication, token management, messaging, and background tasks, are covered by tests to ensure reliability and correctness.</w:t>
+      </w:r>
+    </w:p>
+    <w:p>
+      <w:pPr>
+        <w:ind w:firstLine="360"/>
+      </w:pPr>
+      <w:r>
+        <w:pict w14:anchorId="5B0F2A1B">
+          <v:rect id="_x0000_i1045" style="width:0;height:1.5pt" o:hralign="center" o:hrstd="t" o:hr="t" fillcolor="#a0a0a0" stroked="f"/>
+        </w:pict>
+      </w:r>
+    </w:p>
+    <w:p>
+      <w:r>
+        <w:rPr>
+          <w:b/>
+          <w:bCs/>
+        </w:rPr>
+        <w:t>8</w:t>
+      </w:r>
+      <w:r>
+        <w:rPr>
+          <w:b/>
+          <w:bCs/>
+        </w:rPr>
+        <w:t>. Admin Panel</w:t>
+      </w:r>
+    </w:p>
+    <w:p>
+      <w:r>
+        <w:t>8.</w:t>
+      </w:r>
+      <w:r>
+        <w:t xml:space="preserve">1 </w:t>
+      </w:r>
+      <w:r>
+        <w:rPr>
+          <w:b/>
+          <w:bCs/>
+        </w:rPr>
+        <w:t>EF Core Integration</w:t>
+      </w:r>
+      <w:r>
+        <w:br/>
+        <w:t xml:space="preserve">• </w:t>
+      </w:r>
+      <w:r>
+        <w:rPr>
+          <w:b/>
+          <w:bCs/>
+        </w:rPr>
+        <w:t>EF Core</w:t>
+      </w:r>
+      <w:r>
+        <w:t xml:space="preserve">: For the Admin Panel, we have integrated </w:t>
+      </w:r>
+      <w:r>
+        <w:rPr>
+          <w:b/>
+          <w:bCs/>
+        </w:rPr>
+        <w:t>Entity Framework Core (EF Core)</w:t>
+      </w:r>
+      <w:r>
+        <w:t xml:space="preserve"> as the ORM (Object-Relational Mapping) solution. EF Core provides seamless interaction with the database, allowing for efficient querying and data manipulation.</w:t>
+      </w:r>
+      <w:r>
+        <w:br/>
+      </w:r>
+      <w:r>
+        <w:lastRenderedPageBreak/>
+        <w:t xml:space="preserve">• </w:t>
+      </w:r>
+      <w:r>
+        <w:rPr>
+          <w:b/>
+          <w:bCs/>
+        </w:rPr>
+        <w:t>Result Pattern with Fluent Results</w:t>
+      </w:r>
+      <w:r>
+        <w:t xml:space="preserve">: Throughout the project, we are using the </w:t>
+      </w:r>
+      <w:r>
+        <w:rPr>
+          <w:b/>
+          <w:bCs/>
+        </w:rPr>
+        <w:t>Result Pattern</w:t>
+      </w:r>
+      <w:r>
+        <w:t xml:space="preserve"> via </w:t>
+      </w:r>
+      <w:r>
+        <w:rPr>
+          <w:b/>
+          <w:bCs/>
+        </w:rPr>
+        <w:t>Fluent Results</w:t>
+      </w:r>
+      <w:r>
+        <w:t>. This design pattern ensures that each operation (whether success or failure) is returned in a consistent format, enhancing error handling and improving code readability. This approach ensures reliability, making it easier to track errors, failures, or successes in API calls.</w:t>
+      </w:r>
+      <w:r>
+        <w:br/>
+        <w:t xml:space="preserve">• </w:t>
+      </w:r>
+      <w:r>
+        <w:rPr>
+          <w:b/>
+          <w:bCs/>
+        </w:rPr>
+        <w:t>Secure Practices</w:t>
+      </w:r>
+      <w:r>
+        <w:t xml:space="preserve">: For securing the Admin Panel, we have employed various technologies such as </w:t>
+      </w:r>
+      <w:r>
+        <w:rPr>
+          <w:b/>
+          <w:bCs/>
+        </w:rPr>
+        <w:t>Duende IdentityServer</w:t>
+      </w:r>
+      <w:r>
+        <w:t xml:space="preserve"> for authentication, </w:t>
+      </w:r>
+      <w:r>
+        <w:rPr>
+          <w:b/>
+          <w:bCs/>
+        </w:rPr>
+        <w:t>YARP</w:t>
+      </w:r>
+      <w:r>
+        <w:t xml:space="preserve"> (Yet Another Reverse Proxy) for secure API communication, and strict security protocols to prevent vulnerabilities.</w:t>
+      </w:r>
+    </w:p>
+    <w:p>
+      <w:r>
+        <w:pict w14:anchorId="31F124D3">
+          <v:rect id="_x0000_i1043" style="width:0;height:1.5pt" o:hralign="center" o:hrstd="t" o:hr="t" fillcolor="#a0a0a0" stroked="f"/>
+        </w:pict>
+      </w:r>
+    </w:p>
+    <w:p>
+      <w:r>
+        <w:rPr>
+          <w:b/>
+          <w:bCs/>
+        </w:rPr>
+        <w:t>9</w:t>
+      </w:r>
+      <w:r>
+        <w:rPr>
+          <w:b/>
+          <w:bCs/>
+        </w:rPr>
+        <w:t>. Room Service</w:t>
+      </w:r>
+    </w:p>
+    <w:p>
+      <w:r>
+        <w:t>9</w:t>
+      </w:r>
+      <w:r>
+        <w:t xml:space="preserve">.1 </w:t>
+      </w:r>
+      <w:r>
+        <w:rPr>
+          <w:b/>
+          <w:bCs/>
+        </w:rPr>
+        <w:t>CosmosDB Integration</w:t>
+      </w:r>
+      <w:r>
+        <w:br/>
+        <w:t xml:space="preserve">• </w:t>
+      </w:r>
+      <w:r>
+        <w:rPr>
+          <w:b/>
+          <w:bCs/>
+        </w:rPr>
+        <w:t>NoSQL with CosmosDB</w:t>
+      </w:r>
+      <w:r>
+        <w:t xml:space="preserve">: For the </w:t>
+      </w:r>
+      <w:r>
+        <w:rPr>
+          <w:b/>
+          <w:bCs/>
+        </w:rPr>
+        <w:t>Room Service</w:t>
+      </w:r>
+      <w:r>
+        <w:t xml:space="preserve">, we are utilizing </w:t>
+      </w:r>
+      <w:r>
+        <w:rPr>
+          <w:b/>
+          <w:bCs/>
+        </w:rPr>
+        <w:t>CosmosDB</w:t>
+      </w:r>
+      <w:r>
+        <w:t>, a NoSQL database. This allows for highly scalable, flexible, and low-latency data management, particularly suited for storing room-related information.</w:t>
+      </w:r>
+      <w:r>
+        <w:br/>
+        <w:t xml:space="preserve">• </w:t>
+      </w:r>
+      <w:r>
+        <w:rPr>
+          <w:b/>
+          <w:bCs/>
+        </w:rPr>
+        <w:t>Data Storage in JSON Format</w:t>
+      </w:r>
+      <w:r>
+        <w:t xml:space="preserve">: To ensure better data structuring and efficient storage, room service data is stored in </w:t>
+      </w:r>
+      <w:r>
+        <w:rPr>
+          <w:b/>
+          <w:bCs/>
+        </w:rPr>
+        <w:t>JSON format</w:t>
+      </w:r>
+      <w:r>
+        <w:t xml:space="preserve"> within CosmosDB collections. This approach optimizes how data is retrieved and updated, allowing for more flexible querying.</w:t>
+      </w:r>
+      <w:r>
+        <w:br/>
+        <w:t xml:space="preserve">• </w:t>
+      </w:r>
+      <w:r>
+        <w:rPr>
+          <w:b/>
+          <w:bCs/>
+        </w:rPr>
+        <w:t>Performance and Scalability</w:t>
+      </w:r>
+      <w:r>
+        <w:t>: By leveraging CosmosDB, the Room Service is able to scale effortlessly, ensuring performance remains optimal, even under heavy loads or when handling complex data structures.</w:t>
       </w:r>
     </w:p>
     <w:p/>
@@ -2926,6 +3162,17 @@
     <w:semiHidden/>
     <w:unhideWhenUsed/>
   </w:style>
+  <w:style w:type="paragraph" w:styleId="ListParagraph">
+    <w:name w:val="List Paragraph"/>
+    <w:basedOn w:val="Normal"/>
+    <w:uiPriority w:val="34"/>
+    <w:qFormat/>
+    <w:rsid w:val="00AE5C16"/>
+    <w:pPr>
+      <w:ind w:left="720"/>
+      <w:contextualSpacing/>
+    </w:pPr>
+  </w:style>
 </w:styles>
 </file>
 

</xml_diff>